<commit_message>
Kiber - 13.b tétel hozzáadva
</commit_message>
<xml_diff>
--- a/Kiberbiztonság szakirány/13.b - Adatok biztonsági mentési stratégiájának kialakítását befolyásoló kritériumok.docx
+++ b/Kiberbiztonság szakirány/13.b - Adatok biztonsági mentési stratégiájának kialakítását befolyásoló kritériumok.docx
@@ -1,10 +1,15 @@
 
 <file path=word/document.xml><?xml version="1.0" encoding="utf-8"?>
-<w:document xmlns:wpc="http://schemas.microsoft.com/office/word/2010/wordprocessingCanvas" xmlns:cx="http://schemas.microsoft.com/office/drawing/2014/chartex" xmlns:cx1="http://schemas.microsoft.com/office/drawing/2015/9/8/chartex" xmlns:cx2="http://schemas.microsoft.com/office/drawing/2015/10/21/chartex" xmlns:cx3="http://schemas.microsoft.com/office/drawing/2016/5/9/chartex" xmlns:cx4="http://schemas.microsoft.com/office/drawing/2016/5/10/chartex" xmlns:cx5="http://schemas.microsoft.com/office/drawing/2016/5/11/chartex" xmlns:cx6="http://schemas.microsoft.com/office/drawing/2016/5/12/chartex" xmlns:cx7="http://schemas.microsoft.com/office/drawing/2016/5/13/chartex" xmlns:cx8="http://schemas.microsoft.com/office/drawing/2016/5/14/chartex" xmlns:mc="http://schemas.openxmlformats.org/markup-compatibility/2006" xmlns:aink="http://schemas.microsoft.com/office/drawing/2016/ink" xmlns:am3d="http://schemas.microsoft.com/office/drawing/2017/model3d" xmlns:o="urn:schemas-microsoft-com:office:office" xmlns:oel="http://schemas.microsoft.com/office/2019/extlst" xmlns:r="http://schemas.openxmlformats.org/officeDocument/2006/relationships" xmlns:m="http://schemas.openxmlformats.org/officeDocument/2006/math" xmlns:v="urn:schemas-microsoft-com:vml" xmlns:wp14="http://schemas.microsoft.com/office/word/2010/wordprocessingDrawing" xmlns:wp="http://schemas.openxmlformats.org/drawingml/2006/wordprocessingDrawing" xmlns:w10="urn:schemas-microsoft-com:office:word" xmlns:w="http://schemas.openxmlformats.org/wordprocessingml/2006/main" xmlns:w14="http://schemas.microsoft.com/office/word/2010/wordml" xmlns:w15="http://schemas.microsoft.com/office/word/2012/wordml" xmlns:w16cex="http://schemas.microsoft.com/office/word/2018/wordml/cex" xmlns:w16cid="http://schemas.microsoft.com/office/word/2016/wordml/cid" xmlns:w16="http://schemas.microsoft.com/office/word/2018/wordml" xmlns:w16sdtdh="http://schemas.microsoft.com/office/word/2020/wordml/sdtdatahash" xmlns:w16se="http://schemas.microsoft.com/office/word/2015/wordml/symex" xmlns:wpg="http://schemas.microsoft.com/office/word/2010/wordprocessingGroup" xmlns:wpi="http://schemas.microsoft.com/office/word/2010/wordprocessingInk" xmlns:wne="http://schemas.microsoft.com/office/word/2006/wordml" xmlns:wps="http://schemas.microsoft.com/office/word/2010/wordprocessingShape" mc:Ignorable="w14 w15 w16se w16cid w16 w16cex w16sdtdh wp14">
+<w:document xmlns:wpc="http://schemas.microsoft.com/office/word/2010/wordprocessingCanvas" xmlns:cx="http://schemas.microsoft.com/office/drawing/2014/chartex" xmlns:cx1="http://schemas.microsoft.com/office/drawing/2015/9/8/chartex" xmlns:cx2="http://schemas.microsoft.com/office/drawing/2015/10/21/chartex" xmlns:cx3="http://schemas.microsoft.com/office/drawing/2016/5/9/chartex" xmlns:cx4="http://schemas.microsoft.com/office/drawing/2016/5/10/chartex" xmlns:cx5="http://schemas.microsoft.com/office/drawing/2016/5/11/chartex" xmlns:cx6="http://schemas.microsoft.com/office/drawing/2016/5/12/chartex" xmlns:cx7="http://schemas.microsoft.com/office/drawing/2016/5/13/chartex" xmlns:cx8="http://schemas.microsoft.com/office/drawing/2016/5/14/chartex" xmlns:mc="http://schemas.openxmlformats.org/markup-compatibility/2006" xmlns:aink="http://schemas.microsoft.com/office/drawing/2016/ink" xmlns:am3d="http://schemas.microsoft.com/office/drawing/2017/model3d" xmlns:o="urn:schemas-microsoft-com:office:office" xmlns:oel="http://schemas.microsoft.com/office/2019/extlst" xmlns:r="http://schemas.openxmlformats.org/officeDocument/2006/relationships" xmlns:m="http://schemas.openxmlformats.org/officeDocument/2006/math" xmlns:v="urn:schemas-microsoft-com:vml" xmlns:wp14="http://schemas.microsoft.com/office/word/2010/wordprocessingDrawing" xmlns:wp="http://schemas.openxmlformats.org/drawingml/2006/wordprocessingDrawing" xmlns:w10="urn:schemas-microsoft-com:office:word" xmlns:w="http://schemas.openxmlformats.org/wordprocessingml/2006/main" xmlns:w14="http://schemas.microsoft.com/office/word/2010/wordml" xmlns:w15="http://schemas.microsoft.com/office/word/2012/wordml" xmlns:w16cex="http://schemas.microsoft.com/office/word/2018/wordml/cex" xmlns:w16cid="http://schemas.microsoft.com/office/word/2016/wordml/cid" xmlns:w16="http://schemas.microsoft.com/office/word/2018/wordml" xmlns:w16du="http://schemas.microsoft.com/office/word/2023/wordml/word16du" xmlns:w16sdtdh="http://schemas.microsoft.com/office/word/2020/wordml/sdtdatahash" xmlns:w16se="http://schemas.microsoft.com/office/word/2015/wordml/symex" xmlns:wpg="http://schemas.microsoft.com/office/word/2010/wordprocessingGroup" xmlns:wpi="http://schemas.microsoft.com/office/word/2010/wordprocessingInk" xmlns:wne="http://schemas.microsoft.com/office/word/2006/wordml" xmlns:wps="http://schemas.microsoft.com/office/word/2010/wordprocessingShape" mc:Ignorable="w14 w15 w16se w16cid w16 w16cex w16sdtdh wp14">
   <w:body>
     <w:p>
       <w:pPr>
         <w:pStyle w:val="Cmsor1"/>
+        <w:rPr>
+          <w:lang w:val="hu-HU"/>
+        </w:rPr>
+      </w:pPr>
+      <w:r>
         <w:rPr>
           <w:rFonts w:ascii="Arial" w:hAnsi="Arial" w:cs="Arial"/>
           <w:b/>
@@ -13,7 +18,8 @@
           <w:szCs w:val="22"/>
           <w:lang w:val="hu-HU"/>
         </w:rPr>
-      </w:pPr>
+        <w:t>13</w:t>
+      </w:r>
       <w:r>
         <w:rPr>
           <w:rFonts w:ascii="Arial" w:hAnsi="Arial" w:cs="Arial"/>
@@ -23,7 +29,7 @@
           <w:szCs w:val="22"/>
           <w:lang w:val="hu-HU"/>
         </w:rPr>
-        <w:t>13</w:t>
+        <w:t>.b</w:t>
       </w:r>
       <w:r>
         <w:rPr>
@@ -34,17 +40,6 @@
           <w:szCs w:val="22"/>
           <w:lang w:val="hu-HU"/>
         </w:rPr>
-        <w:t>.b</w:t>
-      </w:r>
-      <w:r>
-        <w:rPr>
-          <w:rFonts w:ascii="Arial" w:hAnsi="Arial" w:cs="Arial"/>
-          <w:b/>
-          <w:noProof w:val="0"/>
-          <w:sz w:val="22"/>
-          <w:szCs w:val="22"/>
-          <w:lang w:val="hu-HU"/>
-        </w:rPr>
         <w:tab/>
       </w:r>
       <w:r>
@@ -52,6 +47,658 @@
           <w:lang w:val="hu-HU"/>
         </w:rPr>
         <w:t>Ismertesse az adatok biztonsági mentési stratégiájának kialakítását befolyásoló kritériumokat, ismertesse az adatok teljes, differenciális és inkrementális mentésének jellemzőit!</w:t>
+      </w:r>
+    </w:p>
+    <w:p>
+      <w:pPr>
+        <w:pStyle w:val="Cmsor1"/>
+        <w:rPr>
+          <w:lang w:val="hu-HU"/>
+        </w:rPr>
+      </w:pPr>
+      <w:r>
+        <w:rPr>
+          <w:lang w:val="hu-HU"/>
+        </w:rPr>
+        <w:t>Biztonsági mentés fontossága</w:t>
+      </w:r>
+    </w:p>
+    <w:p>
+      <w:pPr>
+        <w:pStyle w:val="Listaszerbekezds"/>
+        <w:numPr>
+          <w:ilvl w:val="0"/>
+          <w:numId w:val="1"/>
+        </w:numPr>
+        <w:rPr>
+          <w:lang w:val="hu-HU"/>
+        </w:rPr>
+      </w:pPr>
+      <w:r>
+        <w:rPr>
+          <w:lang w:val="hu-HU"/>
+        </w:rPr>
+        <w:t>A mentés célja a helyreállíthatóság biztosítása, adatvesztések elkerülése, minimalizálása másolati adatpéldányok készítésével.</w:t>
+      </w:r>
+    </w:p>
+    <w:p>
+      <w:pPr>
+        <w:pStyle w:val="Cmsor2"/>
+        <w:rPr>
+          <w:lang w:val="hu-HU"/>
+        </w:rPr>
+      </w:pPr>
+      <w:r>
+        <w:rPr>
+          <w:lang w:val="hu-HU"/>
+        </w:rPr>
+        <w:t>Mentés célja</w:t>
+      </w:r>
+    </w:p>
+    <w:p>
+      <w:pPr>
+        <w:pStyle w:val="Listaszerbekezds"/>
+        <w:numPr>
+          <w:ilvl w:val="0"/>
+          <w:numId w:val="1"/>
+        </w:numPr>
+        <w:rPr>
+          <w:lang w:val="hu-HU"/>
+        </w:rPr>
+      </w:pPr>
+      <w:r>
+        <w:rPr>
+          <w:lang w:val="hu-HU"/>
+        </w:rPr>
+        <w:t>Üzletfolytonosság biztosítása</w:t>
+      </w:r>
+    </w:p>
+    <w:p>
+      <w:pPr>
+        <w:pStyle w:val="Listaszerbekezds"/>
+        <w:numPr>
+          <w:ilvl w:val="0"/>
+          <w:numId w:val="1"/>
+        </w:numPr>
+        <w:rPr>
+          <w:lang w:val="hu-HU"/>
+        </w:rPr>
+      </w:pPr>
+      <w:r>
+        <w:rPr>
+          <w:b/>
+          <w:bCs/>
+          <w:lang w:val="hu-HU"/>
+        </w:rPr>
+        <w:t>Törlés</w:t>
+      </w:r>
+    </w:p>
+    <w:p>
+      <w:pPr>
+        <w:pStyle w:val="Listaszerbekezds"/>
+        <w:numPr>
+          <w:ilvl w:val="1"/>
+          <w:numId w:val="1"/>
+        </w:numPr>
+        <w:rPr>
+          <w:lang w:val="hu-HU"/>
+        </w:rPr>
+      </w:pPr>
+      <w:r>
+        <w:rPr>
+          <w:lang w:val="hu-HU"/>
+        </w:rPr>
+        <w:t>A felhasználó véletlenül vagy szándékosan</w:t>
+      </w:r>
+    </w:p>
+    <w:p>
+      <w:pPr>
+        <w:pStyle w:val="Listaszerbekezds"/>
+        <w:numPr>
+          <w:ilvl w:val="0"/>
+          <w:numId w:val="1"/>
+        </w:numPr>
+        <w:rPr>
+          <w:lang w:val="hu-HU"/>
+        </w:rPr>
+      </w:pPr>
+      <w:r>
+        <w:rPr>
+          <w:b/>
+          <w:bCs/>
+          <w:lang w:val="hu-HU"/>
+        </w:rPr>
+        <w:t>Meghibásodás</w:t>
+      </w:r>
+    </w:p>
+    <w:p>
+      <w:pPr>
+        <w:pStyle w:val="Listaszerbekezds"/>
+        <w:numPr>
+          <w:ilvl w:val="1"/>
+          <w:numId w:val="1"/>
+        </w:numPr>
+        <w:rPr>
+          <w:lang w:val="hu-HU"/>
+        </w:rPr>
+      </w:pPr>
+      <w:r>
+        <w:rPr>
+          <w:lang w:val="hu-HU"/>
+        </w:rPr>
+        <w:t>Egy tároló eszköz vagy elromlott a rendszer</w:t>
+      </w:r>
+    </w:p>
+    <w:p>
+      <w:pPr>
+        <w:pStyle w:val="Cmsor1"/>
+        <w:rPr>
+          <w:lang w:val="hu-HU"/>
+        </w:rPr>
+      </w:pPr>
+      <w:r>
+        <w:rPr>
+          <w:lang w:val="hu-HU"/>
+        </w:rPr>
+        <w:t>Mentési stratégia kialakítását befolyásoló tényezők</w:t>
+      </w:r>
+    </w:p>
+    <w:p>
+      <w:pPr>
+        <w:pStyle w:val="Listaszerbekezds"/>
+        <w:numPr>
+          <w:ilvl w:val="0"/>
+          <w:numId w:val="1"/>
+        </w:numPr>
+        <w:rPr>
+          <w:b/>
+          <w:bCs/>
+          <w:lang w:val="hu-HU"/>
+        </w:rPr>
+      </w:pPr>
+      <w:r>
+        <w:rPr>
+          <w:b/>
+          <w:bCs/>
+          <w:lang w:val="hu-HU"/>
+        </w:rPr>
+        <w:t>Adattípusok</w:t>
+      </w:r>
+    </w:p>
+    <w:p>
+      <w:pPr>
+        <w:pStyle w:val="Listaszerbekezds"/>
+        <w:numPr>
+          <w:ilvl w:val="1"/>
+          <w:numId w:val="1"/>
+        </w:numPr>
+        <w:rPr>
+          <w:lang w:val="hu-HU"/>
+        </w:rPr>
+      </w:pPr>
+      <w:r>
+        <w:rPr>
+          <w:lang w:val="hu-HU"/>
+        </w:rPr>
+        <w:t>Adatok jellege</w:t>
+      </w:r>
+    </w:p>
+    <w:p>
+      <w:pPr>
+        <w:pStyle w:val="Listaszerbekezds"/>
+        <w:numPr>
+          <w:ilvl w:val="1"/>
+          <w:numId w:val="1"/>
+        </w:numPr>
+        <w:rPr>
+          <w:lang w:val="hu-HU"/>
+        </w:rPr>
+      </w:pPr>
+      <w:r>
+        <w:rPr>
+          <w:lang w:val="hu-HU"/>
+        </w:rPr>
+        <w:t>Mennyire kritikus adat</w:t>
+      </w:r>
+    </w:p>
+    <w:p>
+      <w:pPr>
+        <w:pStyle w:val="Listaszerbekezds"/>
+        <w:numPr>
+          <w:ilvl w:val="1"/>
+          <w:numId w:val="1"/>
+        </w:numPr>
+        <w:rPr>
+          <w:lang w:val="hu-HU"/>
+        </w:rPr>
+      </w:pPr>
+      <w:r>
+        <w:rPr>
+          <w:lang w:val="hu-HU"/>
+        </w:rPr>
+        <w:t>Meddig kell tárolni</w:t>
+      </w:r>
+    </w:p>
+    <w:p>
+      <w:pPr>
+        <w:pStyle w:val="Listaszerbekezds"/>
+        <w:numPr>
+          <w:ilvl w:val="0"/>
+          <w:numId w:val="1"/>
+        </w:numPr>
+        <w:rPr>
+          <w:b/>
+          <w:bCs/>
+          <w:lang w:val="hu-HU"/>
+        </w:rPr>
+      </w:pPr>
+      <w:r>
+        <w:rPr>
+          <w:b/>
+          <w:bCs/>
+          <w:lang w:val="hu-HU"/>
+        </w:rPr>
+        <w:t>Adatmennyiség</w:t>
+      </w:r>
+    </w:p>
+    <w:p>
+      <w:pPr>
+        <w:pStyle w:val="Listaszerbekezds"/>
+        <w:numPr>
+          <w:ilvl w:val="1"/>
+          <w:numId w:val="1"/>
+        </w:numPr>
+        <w:rPr>
+          <w:b/>
+          <w:bCs/>
+          <w:lang w:val="hu-HU"/>
+        </w:rPr>
+      </w:pPr>
+      <w:r>
+        <w:rPr>
+          <w:lang w:val="hu-HU"/>
+        </w:rPr>
+        <w:t>Mentési időt befolyásolja</w:t>
+      </w:r>
+    </w:p>
+    <w:p>
+      <w:pPr>
+        <w:pStyle w:val="Listaszerbekezds"/>
+        <w:numPr>
+          <w:ilvl w:val="0"/>
+          <w:numId w:val="1"/>
+        </w:numPr>
+        <w:rPr>
+          <w:b/>
+          <w:bCs/>
+          <w:lang w:val="hu-HU"/>
+        </w:rPr>
+      </w:pPr>
+      <w:r>
+        <w:rPr>
+          <w:b/>
+          <w:bCs/>
+          <w:lang w:val="hu-HU"/>
+        </w:rPr>
+        <w:t>Adatok helye</w:t>
+      </w:r>
+    </w:p>
+    <w:p>
+      <w:pPr>
+        <w:pStyle w:val="Listaszerbekezds"/>
+        <w:numPr>
+          <w:ilvl w:val="1"/>
+          <w:numId w:val="1"/>
+        </w:numPr>
+        <w:rPr>
+          <w:b/>
+          <w:bCs/>
+          <w:lang w:val="hu-HU"/>
+        </w:rPr>
+      </w:pPr>
+      <w:r>
+        <w:rPr>
+          <w:lang w:val="hu-HU"/>
+        </w:rPr>
+        <w:t>Honnan/hova szeretnénk menteni</w:t>
+      </w:r>
+    </w:p>
+    <w:p>
+      <w:pPr>
+        <w:pStyle w:val="Listaszerbekezds"/>
+        <w:numPr>
+          <w:ilvl w:val="0"/>
+          <w:numId w:val="1"/>
+        </w:numPr>
+        <w:rPr>
+          <w:b/>
+          <w:bCs/>
+          <w:lang w:val="hu-HU"/>
+        </w:rPr>
+      </w:pPr>
+      <w:r>
+        <w:rPr>
+          <w:b/>
+          <w:bCs/>
+          <w:lang w:val="hu-HU"/>
+        </w:rPr>
+        <w:t>Mentési gyakoriság</w:t>
+      </w:r>
+    </w:p>
+    <w:p>
+      <w:pPr>
+        <w:pStyle w:val="Listaszerbekezds"/>
+        <w:numPr>
+          <w:ilvl w:val="1"/>
+          <w:numId w:val="1"/>
+        </w:numPr>
+        <w:rPr>
+          <w:b/>
+          <w:bCs/>
+          <w:lang w:val="hu-HU"/>
+        </w:rPr>
+      </w:pPr>
+      <w:r>
+        <w:rPr>
+          <w:lang w:val="hu-HU"/>
+        </w:rPr>
+        <w:t>Adatok fontossága, mennyisége</w:t>
+      </w:r>
+    </w:p>
+    <w:p>
+      <w:pPr>
+        <w:pStyle w:val="Listaszerbekezds"/>
+        <w:numPr>
+          <w:ilvl w:val="0"/>
+          <w:numId w:val="1"/>
+        </w:numPr>
+        <w:rPr>
+          <w:b/>
+          <w:bCs/>
+          <w:lang w:val="hu-HU"/>
+        </w:rPr>
+      </w:pPr>
+      <w:r>
+        <w:rPr>
+          <w:b/>
+          <w:bCs/>
+          <w:lang w:val="hu-HU"/>
+        </w:rPr>
+        <w:t>Mentési típusok</w:t>
+      </w:r>
+    </w:p>
+    <w:p>
+      <w:pPr>
+        <w:pStyle w:val="Listaszerbekezds"/>
+        <w:numPr>
+          <w:ilvl w:val="1"/>
+          <w:numId w:val="1"/>
+        </w:numPr>
+        <w:rPr>
+          <w:b/>
+          <w:bCs/>
+          <w:lang w:val="hu-HU"/>
+        </w:rPr>
+      </w:pPr>
+      <w:r>
+        <w:rPr>
+          <w:lang w:val="hu-HU"/>
+        </w:rPr>
+        <w:t>Teljes</w:t>
+      </w:r>
+    </w:p>
+    <w:p>
+      <w:pPr>
+        <w:pStyle w:val="Listaszerbekezds"/>
+        <w:numPr>
+          <w:ilvl w:val="1"/>
+          <w:numId w:val="1"/>
+        </w:numPr>
+        <w:rPr>
+          <w:b/>
+          <w:bCs/>
+          <w:lang w:val="hu-HU"/>
+        </w:rPr>
+      </w:pPr>
+      <w:r>
+        <w:rPr>
+          <w:lang w:val="hu-HU"/>
+        </w:rPr>
+        <w:t>Differenciális</w:t>
+      </w:r>
+    </w:p>
+    <w:p>
+      <w:pPr>
+        <w:pStyle w:val="Listaszerbekezds"/>
+        <w:numPr>
+          <w:ilvl w:val="1"/>
+          <w:numId w:val="1"/>
+        </w:numPr>
+        <w:rPr>
+          <w:b/>
+          <w:bCs/>
+          <w:lang w:val="hu-HU"/>
+        </w:rPr>
+      </w:pPr>
+      <w:r>
+        <w:rPr>
+          <w:lang w:val="hu-HU"/>
+        </w:rPr>
+        <w:t>Inkrementális</w:t>
+      </w:r>
+    </w:p>
+    <w:p>
+      <w:pPr>
+        <w:pStyle w:val="Cmsor1"/>
+        <w:rPr>
+          <w:lang w:val="hu-HU"/>
+        </w:rPr>
+      </w:pPr>
+      <w:r>
+        <w:rPr>
+          <w:lang w:val="hu-HU"/>
+        </w:rPr>
+        <w:t>Differenciális mentés</w:t>
+      </w:r>
+    </w:p>
+    <w:p>
+      <w:pPr>
+        <w:pStyle w:val="Listaszerbekezds"/>
+        <w:numPr>
+          <w:ilvl w:val="0"/>
+          <w:numId w:val="1"/>
+        </w:numPr>
+        <w:rPr>
+          <w:lang w:val="hu-HU"/>
+        </w:rPr>
+      </w:pPr>
+      <w:r>
+        <w:rPr>
+          <w:lang w:val="hu-HU"/>
+        </w:rPr>
+        <w:t>Ciklus első napján teljes mentés</w:t>
+      </w:r>
+    </w:p>
+    <w:p>
+      <w:pPr>
+        <w:pStyle w:val="Listaszerbekezds"/>
+        <w:numPr>
+          <w:ilvl w:val="0"/>
+          <w:numId w:val="1"/>
+        </w:numPr>
+        <w:rPr>
+          <w:lang w:val="hu-HU"/>
+        </w:rPr>
+      </w:pPr>
+      <w:r>
+        <w:rPr>
+          <w:lang w:val="hu-HU"/>
+        </w:rPr>
+        <w:t>Utána minden nap csak az előző teljes mentés óta történt változások</w:t>
+      </w:r>
+    </w:p>
+    <w:p>
+      <w:pPr>
+        <w:pStyle w:val="Listaszerbekezds"/>
+        <w:numPr>
+          <w:ilvl w:val="1"/>
+          <w:numId w:val="1"/>
+        </w:numPr>
+        <w:rPr>
+          <w:lang w:val="hu-HU"/>
+        </w:rPr>
+      </w:pPr>
+      <w:r>
+        <w:rPr>
+          <w:lang w:val="hu-HU"/>
+        </w:rPr>
+        <w:t>Nagyobb, egyre növekvő napi adatmennyiség</w:t>
+      </w:r>
+    </w:p>
+    <w:p>
+      <w:pPr>
+        <w:pStyle w:val="Listaszerbekezds"/>
+        <w:numPr>
+          <w:ilvl w:val="0"/>
+          <w:numId w:val="1"/>
+        </w:numPr>
+        <w:rPr>
+          <w:lang w:val="hu-HU"/>
+        </w:rPr>
+      </w:pPr>
+      <w:r>
+        <w:rPr>
+          <w:lang w:val="hu-HU"/>
+        </w:rPr>
+        <w:t>Gyorsabb és hatékonyabb, mint a teljes mentés</w:t>
+      </w:r>
+    </w:p>
+    <w:p>
+      <w:pPr>
+        <w:pStyle w:val="Listaszerbekezds"/>
+        <w:numPr>
+          <w:ilvl w:val="0"/>
+          <w:numId w:val="1"/>
+        </w:numPr>
+        <w:rPr>
+          <w:lang w:val="hu-HU"/>
+        </w:rPr>
+      </w:pPr>
+      <w:r>
+        <w:rPr>
+          <w:lang w:val="hu-HU"/>
+        </w:rPr>
+        <w:t>Maximum 2 helyreállítási folyamatot igényel az adat visszaállítása</w:t>
+      </w:r>
+    </w:p>
+    <w:p>
+      <w:pPr>
+        <w:pStyle w:val="Cmsor1"/>
+        <w:rPr>
+          <w:lang w:val="hu-HU"/>
+        </w:rPr>
+      </w:pPr>
+      <w:r>
+        <w:rPr>
+          <w:lang w:val="hu-HU"/>
+        </w:rPr>
+        <w:t>Inkrementális mentés</w:t>
+      </w:r>
+    </w:p>
+    <w:p>
+      <w:pPr>
+        <w:pStyle w:val="Listaszerbekezds"/>
+        <w:numPr>
+          <w:ilvl w:val="0"/>
+          <w:numId w:val="1"/>
+        </w:numPr>
+        <w:rPr>
+          <w:lang w:val="hu-HU"/>
+        </w:rPr>
+      </w:pPr>
+      <w:r>
+        <w:rPr>
+          <w:lang w:val="hu-HU"/>
+        </w:rPr>
+        <w:t>Ciklus első napján teljes mentés</w:t>
+      </w:r>
+    </w:p>
+    <w:p>
+      <w:pPr>
+        <w:pStyle w:val="Listaszerbekezds"/>
+        <w:numPr>
+          <w:ilvl w:val="0"/>
+          <w:numId w:val="1"/>
+        </w:numPr>
+        <w:rPr>
+          <w:lang w:val="hu-HU"/>
+        </w:rPr>
+      </w:pPr>
+      <w:r>
+        <w:rPr>
+          <w:lang w:val="hu-HU"/>
+        </w:rPr>
+        <w:t>Utána minden nap csak az előző óta történt változások</w:t>
+      </w:r>
+    </w:p>
+    <w:p>
+      <w:pPr>
+        <w:pStyle w:val="Listaszerbekezds"/>
+        <w:numPr>
+          <w:ilvl w:val="1"/>
+          <w:numId w:val="1"/>
+        </w:numPr>
+        <w:rPr>
+          <w:lang w:val="hu-HU"/>
+        </w:rPr>
+      </w:pPr>
+      <w:r>
+        <w:rPr>
+          <w:lang w:val="hu-HU"/>
+        </w:rPr>
+        <w:t>Kis adatmennyiség, emiatt gyors és kisebb követelményei vannak, mint a differenciális mentésnél.</w:t>
+      </w:r>
+    </w:p>
+    <w:p>
+      <w:pPr>
+        <w:pStyle w:val="Listaszerbekezds"/>
+        <w:numPr>
+          <w:ilvl w:val="0"/>
+          <w:numId w:val="1"/>
+        </w:numPr>
+        <w:rPr>
+          <w:lang w:val="hu-HU"/>
+        </w:rPr>
+      </w:pPr>
+      <w:r>
+        <w:rPr>
+          <w:lang w:val="hu-HU"/>
+        </w:rPr>
+        <w:t>Hosszú visszaállítási idő</w:t>
+      </w:r>
+    </w:p>
+    <w:p>
+      <w:pPr>
+        <w:pStyle w:val="Listaszerbekezds"/>
+        <w:numPr>
+          <w:ilvl w:val="1"/>
+          <w:numId w:val="1"/>
+        </w:numPr>
+        <w:rPr>
+          <w:lang w:val="hu-HU"/>
+        </w:rPr>
+      </w:pPr>
+      <w:r>
+        <w:rPr>
+          <w:lang w:val="hu-HU"/>
+        </w:rPr>
+        <w:t>Az adatok visszaállítása, több egymást követő mentásekből álló folyamatot igényel</w:t>
+      </w:r>
+      <w:r>
+        <w:rPr>
+          <w:lang w:val="hu-HU"/>
+        </w:rPr>
+        <w:t>.</w:t>
       </w:r>
     </w:p>
     <w:sectPr>
@@ -62,6 +709,127 @@
     </w:sectPr>
   </w:body>
 </w:document>
+</file>
+
+<file path=word/numbering.xml><?xml version="1.0" encoding="utf-8"?>
+<w:numbering xmlns:wpc="http://schemas.microsoft.com/office/word/2010/wordprocessingCanvas" xmlns:cx="http://schemas.microsoft.com/office/drawing/2014/chartex" xmlns:cx1="http://schemas.microsoft.com/office/drawing/2015/9/8/chartex" xmlns:cx2="http://schemas.microsoft.com/office/drawing/2015/10/21/chartex" xmlns:cx3="http://schemas.microsoft.com/office/drawing/2016/5/9/chartex" xmlns:cx4="http://schemas.microsoft.com/office/drawing/2016/5/10/chartex" xmlns:cx5="http://schemas.microsoft.com/office/drawing/2016/5/11/chartex" xmlns:cx6="http://schemas.microsoft.com/office/drawing/2016/5/12/chartex" xmlns:cx7="http://schemas.microsoft.com/office/drawing/2016/5/13/chartex" xmlns:cx8="http://schemas.microsoft.com/office/drawing/2016/5/14/chartex" xmlns:mc="http://schemas.openxmlformats.org/markup-compatibility/2006" xmlns:aink="http://schemas.microsoft.com/office/drawing/2016/ink" xmlns:am3d="http://schemas.microsoft.com/office/drawing/2017/model3d" xmlns:o="urn:schemas-microsoft-com:office:office" xmlns:oel="http://schemas.microsoft.com/office/2019/extlst" xmlns:r="http://schemas.openxmlformats.org/officeDocument/2006/relationships" xmlns:m="http://schemas.openxmlformats.org/officeDocument/2006/math" xmlns:v="urn:schemas-microsoft-com:vml" xmlns:wp14="http://schemas.microsoft.com/office/word/2010/wordprocessingDrawing" xmlns:wp="http://schemas.openxmlformats.org/drawingml/2006/wordprocessingDrawing" xmlns:w10="urn:schemas-microsoft-com:office:word" xmlns:w="http://schemas.openxmlformats.org/wordprocessingml/2006/main" xmlns:w14="http://schemas.microsoft.com/office/word/2010/wordml" xmlns:w15="http://schemas.microsoft.com/office/word/2012/wordml" xmlns:w16cex="http://schemas.microsoft.com/office/word/2018/wordml/cex" xmlns:w16cid="http://schemas.microsoft.com/office/word/2016/wordml/cid" xmlns:w16="http://schemas.microsoft.com/office/word/2018/wordml" xmlns:w16du="http://schemas.microsoft.com/office/word/2023/wordml/word16du" xmlns:w16sdtdh="http://schemas.microsoft.com/office/word/2020/wordml/sdtdatahash" xmlns:w16se="http://schemas.microsoft.com/office/word/2015/wordml/symex" xmlns:wpg="http://schemas.microsoft.com/office/word/2010/wordprocessingGroup" xmlns:wpi="http://schemas.microsoft.com/office/word/2010/wordprocessingInk" xmlns:wne="http://schemas.microsoft.com/office/word/2006/wordml" xmlns:wps="http://schemas.microsoft.com/office/word/2010/wordprocessingShape" mc:Ignorable="w14 w15 w16se w16cid w16 w16cex w16sdtdh wp14">
+  <w:abstractNum w:abstractNumId="0" w15:restartNumberingAfterBreak="0">
+    <w:nsid w:val="1FA40239"/>
+    <w:multiLevelType w:val="hybridMultilevel"/>
+    <w:tmpl w:val="2982C414"/>
+    <w:lvl w:ilvl="0" w:tplc="195673A6">
+      <w:start w:val="13"/>
+      <w:numFmt w:val="bullet"/>
+      <w:lvlText w:val="-"/>
+      <w:lvlJc w:val="left"/>
+      <w:pPr>
+        <w:ind w:left="720" w:hanging="360"/>
+      </w:pPr>
+      <w:rPr>
+        <w:rFonts w:ascii="Times New Roman" w:eastAsia="Times New Roman" w:hAnsi="Times New Roman" w:cs="Times New Roman" w:hint="default"/>
+      </w:rPr>
+    </w:lvl>
+    <w:lvl w:ilvl="1" w:tplc="040E0003">
+      <w:start w:val="1"/>
+      <w:numFmt w:val="bullet"/>
+      <w:lvlText w:val="o"/>
+      <w:lvlJc w:val="left"/>
+      <w:pPr>
+        <w:ind w:left="1440" w:hanging="360"/>
+      </w:pPr>
+      <w:rPr>
+        <w:rFonts w:ascii="Courier New" w:hAnsi="Courier New" w:cs="Courier New" w:hint="default"/>
+      </w:rPr>
+    </w:lvl>
+    <w:lvl w:ilvl="2" w:tplc="040E0005" w:tentative="1">
+      <w:start w:val="1"/>
+      <w:numFmt w:val="bullet"/>
+      <w:lvlText w:val=""/>
+      <w:lvlJc w:val="left"/>
+      <w:pPr>
+        <w:ind w:left="2160" w:hanging="360"/>
+      </w:pPr>
+      <w:rPr>
+        <w:rFonts w:ascii="Wingdings" w:hAnsi="Wingdings" w:hint="default"/>
+      </w:rPr>
+    </w:lvl>
+    <w:lvl w:ilvl="3" w:tplc="040E0001" w:tentative="1">
+      <w:start w:val="1"/>
+      <w:numFmt w:val="bullet"/>
+      <w:lvlText w:val=""/>
+      <w:lvlJc w:val="left"/>
+      <w:pPr>
+        <w:ind w:left="2880" w:hanging="360"/>
+      </w:pPr>
+      <w:rPr>
+        <w:rFonts w:ascii="Symbol" w:hAnsi="Symbol" w:hint="default"/>
+      </w:rPr>
+    </w:lvl>
+    <w:lvl w:ilvl="4" w:tplc="040E0003" w:tentative="1">
+      <w:start w:val="1"/>
+      <w:numFmt w:val="bullet"/>
+      <w:lvlText w:val="o"/>
+      <w:lvlJc w:val="left"/>
+      <w:pPr>
+        <w:ind w:left="3600" w:hanging="360"/>
+      </w:pPr>
+      <w:rPr>
+        <w:rFonts w:ascii="Courier New" w:hAnsi="Courier New" w:cs="Courier New" w:hint="default"/>
+      </w:rPr>
+    </w:lvl>
+    <w:lvl w:ilvl="5" w:tplc="040E0005" w:tentative="1">
+      <w:start w:val="1"/>
+      <w:numFmt w:val="bullet"/>
+      <w:lvlText w:val=""/>
+      <w:lvlJc w:val="left"/>
+      <w:pPr>
+        <w:ind w:left="4320" w:hanging="360"/>
+      </w:pPr>
+      <w:rPr>
+        <w:rFonts w:ascii="Wingdings" w:hAnsi="Wingdings" w:hint="default"/>
+      </w:rPr>
+    </w:lvl>
+    <w:lvl w:ilvl="6" w:tplc="040E0001" w:tentative="1">
+      <w:start w:val="1"/>
+      <w:numFmt w:val="bullet"/>
+      <w:lvlText w:val=""/>
+      <w:lvlJc w:val="left"/>
+      <w:pPr>
+        <w:ind w:left="5040" w:hanging="360"/>
+      </w:pPr>
+      <w:rPr>
+        <w:rFonts w:ascii="Symbol" w:hAnsi="Symbol" w:hint="default"/>
+      </w:rPr>
+    </w:lvl>
+    <w:lvl w:ilvl="7" w:tplc="040E0003" w:tentative="1">
+      <w:start w:val="1"/>
+      <w:numFmt w:val="bullet"/>
+      <w:lvlText w:val="o"/>
+      <w:lvlJc w:val="left"/>
+      <w:pPr>
+        <w:ind w:left="5760" w:hanging="360"/>
+      </w:pPr>
+      <w:rPr>
+        <w:rFonts w:ascii="Courier New" w:hAnsi="Courier New" w:cs="Courier New" w:hint="default"/>
+      </w:rPr>
+    </w:lvl>
+    <w:lvl w:ilvl="8" w:tplc="040E0005" w:tentative="1">
+      <w:start w:val="1"/>
+      <w:numFmt w:val="bullet"/>
+      <w:lvlText w:val=""/>
+      <w:lvlJc w:val="left"/>
+      <w:pPr>
+        <w:ind w:left="6480" w:hanging="360"/>
+      </w:pPr>
+      <w:rPr>
+        <w:rFonts w:ascii="Wingdings" w:hAnsi="Wingdings" w:hint="default"/>
+      </w:rPr>
+    </w:lvl>
+  </w:abstractNum>
+  <w:num w:numId="1" w16cid:durableId="1293486800">
+    <w:abstractNumId w:val="0"/>
+  </w:num>
+</w:numbering>
 </file>
 
 <file path=word/styles.xml><?xml version="1.0" encoding="utf-8"?>
@@ -495,6 +1263,28 @@
       <w:szCs w:val="32"/>
     </w:rPr>
   </w:style>
+  <w:style w:type="paragraph" w:styleId="Cmsor2">
+    <w:name w:val="heading 2"/>
+    <w:basedOn w:val="Norml"/>
+    <w:next w:val="Norml"/>
+    <w:link w:val="Cmsor2Char"/>
+    <w:uiPriority w:val="9"/>
+    <w:unhideWhenUsed/>
+    <w:qFormat/>
+    <w:rsid w:val="00AE5E6C"/>
+    <w:pPr>
+      <w:keepNext/>
+      <w:keepLines/>
+      <w:spacing w:before="40"/>
+      <w:outlineLvl w:val="1"/>
+    </w:pPr>
+    <w:rPr>
+      <w:rFonts w:asciiTheme="majorHAnsi" w:eastAsiaTheme="majorEastAsia" w:hAnsiTheme="majorHAnsi" w:cstheme="majorBidi"/>
+      <w:color w:val="2F5496" w:themeColor="accent1" w:themeShade="BF"/>
+      <w:sz w:val="26"/>
+      <w:szCs w:val="26"/>
+    </w:rPr>
+  </w:style>
   <w:style w:type="character" w:default="1" w:styleId="Bekezdsalapbettpusa">
     <w:name w:val="Default Paragraph Font"/>
     <w:uiPriority w:val="1"/>
@@ -534,6 +1324,32 @@
       <w:color w:val="2F5496" w:themeColor="accent1" w:themeShade="BF"/>
       <w:sz w:val="32"/>
       <w:szCs w:val="32"/>
+      <w:lang w:val="en-US"/>
+    </w:rPr>
+  </w:style>
+  <w:style w:type="paragraph" w:styleId="Listaszerbekezds">
+    <w:name w:val="List Paragraph"/>
+    <w:basedOn w:val="Norml"/>
+    <w:uiPriority w:val="34"/>
+    <w:qFormat/>
+    <w:rsid w:val="0042106C"/>
+    <w:pPr>
+      <w:ind w:left="720"/>
+      <w:contextualSpacing/>
+    </w:pPr>
+  </w:style>
+  <w:style w:type="character" w:customStyle="1" w:styleId="Cmsor2Char">
+    <w:name w:val="Címsor 2 Char"/>
+    <w:basedOn w:val="Bekezdsalapbettpusa"/>
+    <w:link w:val="Cmsor2"/>
+    <w:uiPriority w:val="9"/>
+    <w:rsid w:val="00AE5E6C"/>
+    <w:rPr>
+      <w:rFonts w:asciiTheme="majorHAnsi" w:eastAsiaTheme="majorEastAsia" w:hAnsiTheme="majorHAnsi" w:cstheme="majorBidi"/>
+      <w:noProof/>
+      <w:color w:val="2F5496" w:themeColor="accent1" w:themeShade="BF"/>
+      <w:sz w:val="26"/>
+      <w:szCs w:val="26"/>
       <w:lang w:val="en-US"/>
     </w:rPr>
   </w:style>

</xml_diff>